<commit_message>
Segundo commit, plateamiento del problema 2
</commit_message>
<xml_diff>
--- a/Planteamiento del problema.docx
+++ b/Planteamiento del problema.docx
@@ -8,9 +8,9 @@
           <w:noProof/>
         </w:rPr>
         <w:drawing>
-          <wp:inline distT="0" distB="0" distL="0" distR="0" wp14:anchorId="2C59B066" wp14:editId="15D9D2F9">
-            <wp:extent cx="6559387" cy="3686175"/>
-            <wp:effectExtent l="0" t="0" r="0" b="0"/>
+          <wp:inline distT="0" distB="0" distL="0" distR="0" wp14:anchorId="495D6F65" wp14:editId="43F259F7">
+            <wp:extent cx="5612130" cy="3154072"/>
+            <wp:effectExtent l="0" t="0" r="7620" b="8255"/>
             <wp:docPr id="1" name="Imagen 1"/>
             <wp:cNvGraphicFramePr>
               <a:graphicFrameLocks xmlns:a="http://schemas.openxmlformats.org/drawingml/2006/main" noChangeAspect="1"/>
@@ -40,7 +40,7 @@
                   <pic:spPr bwMode="auto">
                     <a:xfrm>
                       <a:off x="0" y="0"/>
-                      <a:ext cx="6564706" cy="3689164"/>
+                      <a:ext cx="5612130" cy="3154072"/>
                     </a:xfrm>
                     <a:prstGeom prst="rect">
                       <a:avLst/>
@@ -49,6 +49,99 @@
                     <a:ln>
                       <a:noFill/>
                     </a:ln>
+                  </pic:spPr>
+                </pic:pic>
+              </a:graphicData>
+            </a:graphic>
+          </wp:inline>
+        </w:drawing>
+      </w:r>
+      <w:r>
+        <w:rPr>
+          <w:noProof/>
+        </w:rPr>
+        <w:drawing>
+          <wp:inline distT="0" distB="0" distL="0" distR="0" wp14:anchorId="2B71B4BD" wp14:editId="442F821D">
+            <wp:extent cx="3156585" cy="5612130"/>
+            <wp:effectExtent l="0" t="8572" r="0" b="0"/>
+            <wp:docPr id="3" name="Imagen 3" descr="Diagrama&#10;&#10;Descripción generada automáticamente"/>
+            <wp:cNvGraphicFramePr>
+              <a:graphicFrameLocks xmlns:a="http://schemas.openxmlformats.org/drawingml/2006/main" noChangeAspect="1"/>
+            </wp:cNvGraphicFramePr>
+            <a:graphic xmlns:a="http://schemas.openxmlformats.org/drawingml/2006/main">
+              <a:graphicData uri="http://schemas.openxmlformats.org/drawingml/2006/picture">
+                <pic:pic xmlns:pic="http://schemas.openxmlformats.org/drawingml/2006/picture">
+                  <pic:nvPicPr>
+                    <pic:cNvPr id="3" name="Imagen 3" descr="Diagrama&#10;&#10;Descripción generada automáticamente"/>
+                    <pic:cNvPicPr/>
+                  </pic:nvPicPr>
+                  <pic:blipFill>
+                    <a:blip r:embed="rId5">
+                      <a:extLst>
+                        <a:ext uri="{28A0092B-C50C-407E-A947-70E740481C1C}">
+                          <a14:useLocalDpi xmlns:a14="http://schemas.microsoft.com/office/drawing/2010/main" val="0"/>
+                        </a:ext>
+                      </a:extLst>
+                    </a:blip>
+                    <a:stretch>
+                      <a:fillRect/>
+                    </a:stretch>
+                  </pic:blipFill>
+                  <pic:spPr>
+                    <a:xfrm rot="16200000">
+                      <a:off x="0" y="0"/>
+                      <a:ext cx="3156585" cy="5612130"/>
+                    </a:xfrm>
+                    <a:prstGeom prst="rect">
+                      <a:avLst/>
+                    </a:prstGeom>
+                  </pic:spPr>
+                </pic:pic>
+              </a:graphicData>
+            </a:graphic>
+          </wp:inline>
+        </w:drawing>
+      </w:r>
+      <w:r>
+        <w:rPr>
+          <w:noProof/>
+        </w:rPr>
+        <w:lastRenderedPageBreak/>
+        <w:drawing>
+          <wp:inline distT="0" distB="0" distL="0" distR="0" wp14:anchorId="640426F9" wp14:editId="7A75E7AE">
+            <wp:extent cx="3156585" cy="5612130"/>
+            <wp:effectExtent l="0" t="8572" r="0" b="0"/>
+            <wp:docPr id="2" name="Imagen 2" descr="Pizarrón blanco con texto en letras negras sobre fondo blanco&#10;&#10;Descripción generada automáticamente con confianza baja"/>
+            <wp:cNvGraphicFramePr>
+              <a:graphicFrameLocks xmlns:a="http://schemas.openxmlformats.org/drawingml/2006/main" noChangeAspect="1"/>
+            </wp:cNvGraphicFramePr>
+            <a:graphic xmlns:a="http://schemas.openxmlformats.org/drawingml/2006/main">
+              <a:graphicData uri="http://schemas.openxmlformats.org/drawingml/2006/picture">
+                <pic:pic xmlns:pic="http://schemas.openxmlformats.org/drawingml/2006/picture">
+                  <pic:nvPicPr>
+                    <pic:cNvPr id="2" name="Imagen 2" descr="Pizarrón blanco con texto en letras negras sobre fondo blanco&#10;&#10;Descripción generada automáticamente con confianza baja"/>
+                    <pic:cNvPicPr/>
+                  </pic:nvPicPr>
+                  <pic:blipFill>
+                    <a:blip r:embed="rId6">
+                      <a:extLst>
+                        <a:ext uri="{28A0092B-C50C-407E-A947-70E740481C1C}">
+                          <a14:useLocalDpi xmlns:a14="http://schemas.microsoft.com/office/drawing/2010/main" val="0"/>
+                        </a:ext>
+                      </a:extLst>
+                    </a:blip>
+                    <a:stretch>
+                      <a:fillRect/>
+                    </a:stretch>
+                  </pic:blipFill>
+                  <pic:spPr>
+                    <a:xfrm rot="16200000">
+                      <a:off x="0" y="0"/>
+                      <a:ext cx="3156585" cy="5612130"/>
+                    </a:xfrm>
+                    <a:prstGeom prst="rect">
+                      <a:avLst/>
+                    </a:prstGeom>
                   </pic:spPr>
                 </pic:pic>
               </a:graphicData>

</xml_diff>

<commit_message>
Tercer commit con el planteamiento de solucion y analisis al problema
</commit_message>
<xml_diff>
--- a/Planteamiento del problema.docx
+++ b/Planteamiento del problema.docx
@@ -142,6 +142,169 @@
                     <a:prstGeom prst="rect">
                       <a:avLst/>
                     </a:prstGeom>
+                  </pic:spPr>
+                </pic:pic>
+              </a:graphicData>
+            </a:graphic>
+          </wp:inline>
+        </w:drawing>
+      </w:r>
+      <w:r>
+        <w:rPr>
+          <w:noProof/>
+        </w:rPr>
+        <w:drawing>
+          <wp:inline distT="0" distB="0" distL="0" distR="0" wp14:anchorId="126854A6" wp14:editId="47842365">
+            <wp:extent cx="5610225" cy="3152775"/>
+            <wp:effectExtent l="0" t="0" r="9525" b="9525"/>
+            <wp:docPr id="4" name="Imagen 4"/>
+            <wp:cNvGraphicFramePr>
+              <a:graphicFrameLocks xmlns:a="http://schemas.openxmlformats.org/drawingml/2006/main" noChangeAspect="1"/>
+            </wp:cNvGraphicFramePr>
+            <a:graphic xmlns:a="http://schemas.openxmlformats.org/drawingml/2006/main">
+              <a:graphicData uri="http://schemas.openxmlformats.org/drawingml/2006/picture">
+                <pic:pic xmlns:pic="http://schemas.openxmlformats.org/drawingml/2006/picture">
+                  <pic:nvPicPr>
+                    <pic:cNvPr id="0" name="Picture 1"/>
+                    <pic:cNvPicPr>
+                      <a:picLocks noChangeAspect="1" noChangeArrowheads="1"/>
+                    </pic:cNvPicPr>
+                  </pic:nvPicPr>
+                  <pic:blipFill>
+                    <a:blip r:embed="rId7">
+                      <a:extLst>
+                        <a:ext uri="{28A0092B-C50C-407E-A947-70E740481C1C}">
+                          <a14:useLocalDpi xmlns:a14="http://schemas.microsoft.com/office/drawing/2010/main" val="0"/>
+                        </a:ext>
+                      </a:extLst>
+                    </a:blip>
+                    <a:srcRect/>
+                    <a:stretch>
+                      <a:fillRect/>
+                    </a:stretch>
+                  </pic:blipFill>
+                  <pic:spPr bwMode="auto">
+                    <a:xfrm>
+                      <a:off x="0" y="0"/>
+                      <a:ext cx="5610225" cy="3152775"/>
+                    </a:xfrm>
+                    <a:prstGeom prst="rect">
+                      <a:avLst/>
+                    </a:prstGeom>
+                    <a:noFill/>
+                    <a:ln>
+                      <a:noFill/>
+                    </a:ln>
+                  </pic:spPr>
+                </pic:pic>
+              </a:graphicData>
+            </a:graphic>
+          </wp:inline>
+        </w:drawing>
+      </w:r>
+      <w:r>
+        <w:rPr>
+          <w:noProof/>
+        </w:rPr>
+        <w:lastRenderedPageBreak/>
+        <w:drawing>
+          <wp:inline distT="0" distB="0" distL="0" distR="0" wp14:anchorId="1F96733E" wp14:editId="4F82B640">
+            <wp:extent cx="2355170" cy="6121400"/>
+            <wp:effectExtent l="2540" t="0" r="0" b="0"/>
+            <wp:docPr id="5" name="Imagen 5"/>
+            <wp:cNvGraphicFramePr>
+              <a:graphicFrameLocks xmlns:a="http://schemas.openxmlformats.org/drawingml/2006/main" noChangeAspect="1"/>
+            </wp:cNvGraphicFramePr>
+            <a:graphic xmlns:a="http://schemas.openxmlformats.org/drawingml/2006/main">
+              <a:graphicData uri="http://schemas.openxmlformats.org/drawingml/2006/picture">
+                <pic:pic xmlns:pic="http://schemas.openxmlformats.org/drawingml/2006/picture">
+                  <pic:nvPicPr>
+                    <pic:cNvPr id="0" name="Picture 2"/>
+                    <pic:cNvPicPr>
+                      <a:picLocks noChangeAspect="1" noChangeArrowheads="1"/>
+                    </pic:cNvPicPr>
+                  </pic:nvPicPr>
+                  <pic:blipFill rotWithShape="1">
+                    <a:blip r:embed="rId8">
+                      <a:extLst>
+                        <a:ext uri="{28A0092B-C50C-407E-A947-70E740481C1C}">
+                          <a14:useLocalDpi xmlns:a14="http://schemas.microsoft.com/office/drawing/2010/main" val="0"/>
+                        </a:ext>
+                      </a:extLst>
+                    </a:blip>
+                    <a:srcRect l="31505"/>
+                    <a:stretch/>
+                  </pic:blipFill>
+                  <pic:spPr bwMode="auto">
+                    <a:xfrm rot="16200000">
+                      <a:off x="0" y="0"/>
+                      <a:ext cx="2356111" cy="6123847"/>
+                    </a:xfrm>
+                    <a:prstGeom prst="rect">
+                      <a:avLst/>
+                    </a:prstGeom>
+                    <a:noFill/>
+                    <a:ln>
+                      <a:noFill/>
+                    </a:ln>
+                    <a:extLst>
+                      <a:ext uri="{53640926-AAD7-44D8-BBD7-CCE9431645EC}">
+                        <a14:shadowObscured xmlns:a14="http://schemas.microsoft.com/office/drawing/2010/main"/>
+                      </a:ext>
+                    </a:extLst>
+                  </pic:spPr>
+                </pic:pic>
+              </a:graphicData>
+            </a:graphic>
+          </wp:inline>
+        </w:drawing>
+      </w:r>
+      <w:r>
+        <w:rPr>
+          <w:noProof/>
+        </w:rPr>
+        <w:drawing>
+          <wp:inline distT="0" distB="0" distL="0" distR="0" wp14:anchorId="2FCEEDC7" wp14:editId="18F2D8A4">
+            <wp:extent cx="3455950" cy="6152583"/>
+            <wp:effectExtent l="4127" t="0" r="0" b="0"/>
+            <wp:docPr id="6" name="Imagen 6"/>
+            <wp:cNvGraphicFramePr>
+              <a:graphicFrameLocks xmlns:a="http://schemas.openxmlformats.org/drawingml/2006/main" noChangeAspect="1"/>
+            </wp:cNvGraphicFramePr>
+            <a:graphic xmlns:a="http://schemas.openxmlformats.org/drawingml/2006/main">
+              <a:graphicData uri="http://schemas.openxmlformats.org/drawingml/2006/picture">
+                <pic:pic xmlns:pic="http://schemas.openxmlformats.org/drawingml/2006/picture">
+                  <pic:nvPicPr>
+                    <pic:cNvPr id="0" name="Picture 3"/>
+                    <pic:cNvPicPr>
+                      <a:picLocks noChangeAspect="1" noChangeArrowheads="1"/>
+                    </pic:cNvPicPr>
+                  </pic:nvPicPr>
+                  <pic:blipFill>
+                    <a:blip r:embed="rId9">
+                      <a:extLst>
+                        <a:ext uri="{28A0092B-C50C-407E-A947-70E740481C1C}">
+                          <a14:useLocalDpi xmlns:a14="http://schemas.microsoft.com/office/drawing/2010/main" val="0"/>
+                        </a:ext>
+                      </a:extLst>
+                    </a:blip>
+                    <a:srcRect/>
+                    <a:stretch>
+                      <a:fillRect/>
+                    </a:stretch>
+                  </pic:blipFill>
+                  <pic:spPr bwMode="auto">
+                    <a:xfrm rot="16200000">
+                      <a:off x="0" y="0"/>
+                      <a:ext cx="3465209" cy="6169066"/>
+                    </a:xfrm>
+                    <a:prstGeom prst="rect">
+                      <a:avLst/>
+                    </a:prstGeom>
+                    <a:noFill/>
+                    <a:ln>
+                      <a:noFill/>
+                    </a:ln>
                   </pic:spPr>
                 </pic:pic>
               </a:graphicData>

</xml_diff>

<commit_message>
Ultimo commit del planteamiento del problema.
</commit_message>
<xml_diff>
--- a/Planteamiento del problema.docx
+++ b/Planteamiento del problema.docx
@@ -297,6 +297,60 @@
                     <a:xfrm rot="16200000">
                       <a:off x="0" y="0"/>
                       <a:ext cx="3465209" cy="6169066"/>
+                    </a:xfrm>
+                    <a:prstGeom prst="rect">
+                      <a:avLst/>
+                    </a:prstGeom>
+                    <a:noFill/>
+                    <a:ln>
+                      <a:noFill/>
+                    </a:ln>
+                  </pic:spPr>
+                </pic:pic>
+              </a:graphicData>
+            </a:graphic>
+          </wp:inline>
+        </w:drawing>
+      </w:r>
+      <w:r>
+        <w:rPr>
+          <w:noProof/>
+        </w:rPr>
+        <w:lastRenderedPageBreak/>
+        <w:drawing>
+          <wp:inline distT="0" distB="0" distL="0" distR="0" wp14:anchorId="10163A53" wp14:editId="7CBF1D23">
+            <wp:extent cx="5610225" cy="3152775"/>
+            <wp:effectExtent l="0" t="0" r="9525" b="9525"/>
+            <wp:docPr id="7" name="Imagen 7"/>
+            <wp:cNvGraphicFramePr>
+              <a:graphicFrameLocks xmlns:a="http://schemas.openxmlformats.org/drawingml/2006/main" noChangeAspect="1"/>
+            </wp:cNvGraphicFramePr>
+            <a:graphic xmlns:a="http://schemas.openxmlformats.org/drawingml/2006/main">
+              <a:graphicData uri="http://schemas.openxmlformats.org/drawingml/2006/picture">
+                <pic:pic xmlns:pic="http://schemas.openxmlformats.org/drawingml/2006/picture">
+                  <pic:nvPicPr>
+                    <pic:cNvPr id="0" name="Picture 4"/>
+                    <pic:cNvPicPr>
+                      <a:picLocks noChangeAspect="1" noChangeArrowheads="1"/>
+                    </pic:cNvPicPr>
+                  </pic:nvPicPr>
+                  <pic:blipFill>
+                    <a:blip r:embed="rId10">
+                      <a:extLst>
+                        <a:ext uri="{28A0092B-C50C-407E-A947-70E740481C1C}">
+                          <a14:useLocalDpi xmlns:a14="http://schemas.microsoft.com/office/drawing/2010/main" val="0"/>
+                        </a:ext>
+                      </a:extLst>
+                    </a:blip>
+                    <a:srcRect/>
+                    <a:stretch>
+                      <a:fillRect/>
+                    </a:stretch>
+                  </pic:blipFill>
+                  <pic:spPr bwMode="auto">
+                    <a:xfrm>
+                      <a:off x="0" y="0"/>
+                      <a:ext cx="5610225" cy="3152775"/>
                     </a:xfrm>
                     <a:prstGeom prst="rect">
                       <a:avLst/>

</xml_diff>